<commit_message>
Se agregaron parte de los crus
</commit_message>
<xml_diff>
--- a/Documentacion/Analisis Canva.docx
+++ b/Documentacion/Analisis Canva.docx
@@ -351,15 +351,33 @@
               <w:ind w:right="632"/>
               <w:rPr>
                 <w:bCs/>
+                <w:highlight w:val="yellow"/>
                 <w:lang w:val="es-PE"/>
               </w:rPr>
             </w:pPr>
             <w:r>
               <w:rPr>
                 <w:bCs/>
+                <w:highlight w:val="yellow"/>
                 <w:lang w:val="es-PE"/>
               </w:rPr>
-              <w:t>Crear una base de datos.</w:t>
+              <w:t>Crear una base de datos</w:t>
+            </w:r>
+            <w:r>
+              <w:rPr>
+                <w:bCs/>
+                <w:highlight w:val="yellow"/>
+                <w:lang w:val="es-PE"/>
+              </w:rPr>
+              <w:t xml:space="preserve"> para registrar los ingresos diarios y las reservas</w:t>
+            </w:r>
+            <w:r>
+              <w:rPr>
+                <w:bCs/>
+                <w:highlight w:val="yellow"/>
+                <w:lang w:val="es-PE"/>
+              </w:rPr>
+              <w:t>.</w:t>
             </w:r>
           </w:p>
           <w:p>
@@ -968,19 +986,7 @@
               <w:rPr>
                 <w:bCs/>
               </w:rPr>
-              <w:t>NetBeans</w:t>
-            </w:r>
-            <w:r>
-              <w:rPr>
-                <w:bCs/>
-              </w:rPr>
-              <w:t xml:space="preserve"> y </w:t>
-            </w:r>
-            <w:r>
-              <w:rPr>
-                <w:bCs/>
-              </w:rPr>
-              <w:t>MySQL.</w:t>
+              <w:t>NetBeans y MySQL.</w:t>
             </w:r>
           </w:p>
           <w:p>
@@ -1181,6 +1187,7 @@
               <w:rPr>
                 <w:b/>
               </w:rPr>
+              <w:lastRenderedPageBreak/>
               <w:t>ESTRUCTURA DE COSTOS</w:t>
             </w:r>
           </w:p>

</xml_diff>